<commit_message>
Updated PM Docs / Zipped files for Submission.
C:\GitHubRepo\Documents\Week6Submission.zip
</commit_message>
<xml_diff>
--- a/Documents/Team3AzureConfiguration.docx
+++ b/Documents/Team3AzureConfiguration.docx
@@ -13,15 +13,7 @@
         <w:t>Azure SQL DB Config</w:t>
       </w:r>
       <w:r>
-        <w:t xml:space="preserve"> </w:t>
-      </w:r>
-      <w:proofErr w:type="gramStart"/>
-      <w:r>
-        <w:t>From</w:t>
-      </w:r>
-      <w:proofErr w:type="gramEnd"/>
-      <w:r>
-        <w:t xml:space="preserve"> Scratch</w:t>
+        <w:t xml:space="preserve"> From Scratch</w:t>
       </w:r>
       <w:r>
         <w:t xml:space="preserve"> (Could restore Pulse)</w:t>
@@ -239,15 +231,7 @@
         </w:numPr>
       </w:pPr>
       <w:r>
-        <w:t xml:space="preserve">Use both SQL and Azure AD Authentication (In </w:t>
-      </w:r>
-      <w:proofErr w:type="gramStart"/>
-      <w:r>
-        <w:t>case  someone</w:t>
-      </w:r>
-      <w:proofErr w:type="gramEnd"/>
-      <w:r>
-        <w:t xml:space="preserve"> doesn’t want to use their Azure)</w:t>
+        <w:t>Use both SQL and Azure AD Authentication (In case  someone doesn’t want to use their Azure)</w:t>
       </w:r>
     </w:p>
     <w:p>
@@ -259,23 +243,7 @@
         </w:numPr>
       </w:pPr>
       <w:r>
-        <w:t xml:space="preserve">Select Set Azure AD Admin </w:t>
-      </w:r>
-      <w:proofErr w:type="gramStart"/>
-      <w:r>
-        <w:t>( I</w:t>
-      </w:r>
-      <w:proofErr w:type="gramEnd"/>
-      <w:r>
-        <w:t xml:space="preserve"> chose my </w:t>
-      </w:r>
-      <w:proofErr w:type="spellStart"/>
-      <w:r>
-        <w:t>umgc</w:t>
-      </w:r>
-      <w:proofErr w:type="spellEnd"/>
-      <w:r>
-        <w:t xml:space="preserve"> account</w:t>
+        <w:t>Select Set Azure AD Admin ( I chose my umgc account</w:t>
       </w:r>
     </w:p>
     <w:p>
@@ -408,13 +376,8 @@
           <w:numId w:val="1"/>
         </w:numPr>
       </w:pPr>
-      <w:proofErr w:type="spellStart"/>
-      <w:r>
-        <w:t>Comput</w:t>
-      </w:r>
-      <w:proofErr w:type="spellEnd"/>
-      <w:r>
-        <w:t xml:space="preserve"> + Storage</w:t>
+      <w:r>
+        <w:t>Comput + Storage</w:t>
       </w:r>
     </w:p>
     <w:p>
@@ -1292,15 +1255,7 @@
         </w:numPr>
       </w:pPr>
       <w:r>
-        <w:t xml:space="preserve">Let it run final </w:t>
-      </w:r>
-      <w:proofErr w:type="spellStart"/>
-      <w:r>
-        <w:t>validcation</w:t>
-      </w:r>
-      <w:proofErr w:type="spellEnd"/>
-      <w:r>
-        <w:t>:</w:t>
+        <w:t>Let it run final validcation:</w:t>
       </w:r>
     </w:p>
     <w:p>
@@ -1423,15 +1378,7 @@
         </w:numPr>
       </w:pPr>
       <w:r>
-        <w:t xml:space="preserve">Wait for Your deployment is complete, </w:t>
-      </w:r>
-      <w:proofErr w:type="gramStart"/>
-      <w:r>
-        <w:t>Click</w:t>
-      </w:r>
-      <w:proofErr w:type="gramEnd"/>
-      <w:r>
-        <w:t xml:space="preserve"> “Go To Resource”</w:t>
+        <w:t>Wait for Your deployment is complete, Click “Go To Resource”</w:t>
       </w:r>
     </w:p>
     <w:p>
@@ -1973,15 +1920,7 @@
         </w:numPr>
       </w:pPr>
       <w:r>
-        <w:t>T3</w:t>
-      </w:r>
-      <w:proofErr w:type="gramStart"/>
-      <w:r>
-        <w:t>Admin!T</w:t>
-      </w:r>
-      <w:proofErr w:type="gramEnd"/>
-      <w:r>
-        <w:t>3Admin!</w:t>
+        <w:t>T3Admin!T3Admin!</w:t>
       </w:r>
     </w:p>
     <w:p>
@@ -2442,15 +2381,7 @@
         </w:numPr>
       </w:pPr>
       <w:r>
-        <w:t xml:space="preserve">Wait for Deployment is in </w:t>
-      </w:r>
-      <w:proofErr w:type="spellStart"/>
-      <w:r>
-        <w:t>progess</w:t>
-      </w:r>
-      <w:proofErr w:type="spellEnd"/>
-      <w:r>
-        <w:t xml:space="preserve"> to finish:</w:t>
+        <w:t>Wait for Deployment is in progess to finish:</w:t>
       </w:r>
     </w:p>
     <w:p>
@@ -2561,15 +2492,7 @@
         </w:numPr>
       </w:pPr>
       <w:r>
-        <w:t xml:space="preserve">Click Go </w:t>
-      </w:r>
-      <w:proofErr w:type="gramStart"/>
-      <w:r>
-        <w:t>To</w:t>
-      </w:r>
-      <w:proofErr w:type="gramEnd"/>
-      <w:r>
-        <w:t xml:space="preserve"> Resource, </w:t>
+        <w:t xml:space="preserve">Click Go To Resource, </w:t>
       </w:r>
       <w:r>
         <w:t>Click on Properties, Copy the Resource ID</w:t>
@@ -2665,7 +2588,7 @@
             <v:path o:extrusionok="f" gradientshapeok="t" o:connecttype="rect"/>
             <o:lock v:ext="edit" aspectratio="t"/>
           </v:shapetype>
-          <v:shape id="_x0000_i1029" type="#_x0000_t75" style="width:53.25pt;height:18pt" o:ole="">
+          <v:shape id="_x0000_i1029" type="#_x0000_t75" style="width:53.45pt;height:18pt" o:ole="">
             <v:imagedata r:id="rId40" o:title=""/>
           </v:shape>
           <w:control r:id="rId41" w:name="DefaultOcxName" w:shapeid="_x0000_i1029"/>
@@ -2857,138 +2780,55 @@
         <w:spacing w:after="0" w:line="240" w:lineRule="auto"/>
       </w:pPr>
       <w:r>
-        <w:t>PS C:\Users\dave_&gt; Test-</w:t>
-      </w:r>
-      <w:proofErr w:type="spellStart"/>
-      <w:r>
-        <w:t>NetConnection</w:t>
-      </w:r>
-      <w:proofErr w:type="spellEnd"/>
-      <w:r>
-        <w:t xml:space="preserve"> 20.121.19.227 -Port 1433</w:t>
+        <w:t>PS C:\Users\dave_&gt; Test-NetConnection 20.121.19.227 -Port 1433</w:t>
       </w:r>
     </w:p>
     <w:p>
       <w:pPr>
         <w:spacing w:after="0" w:line="240" w:lineRule="auto"/>
       </w:pPr>
-      <w:proofErr w:type="spellStart"/>
-      <w:r>
-        <w:t>ComputerName</w:t>
-      </w:r>
-      <w:proofErr w:type="spellEnd"/>
-      <w:r>
-        <w:t xml:space="preserve">   </w:t>
-      </w:r>
-      <w:proofErr w:type="gramStart"/>
-      <w:r>
-        <w:t xml:space="preserve">  :</w:t>
-      </w:r>
-      <w:proofErr w:type="gramEnd"/>
-      <w:r>
-        <w:t xml:space="preserve"> 20.121.19.227</w:t>
+      <w:r>
+        <w:t>ComputerName     : 20.121.19.227</w:t>
       </w:r>
     </w:p>
     <w:p>
       <w:pPr>
         <w:spacing w:after="0" w:line="240" w:lineRule="auto"/>
       </w:pPr>
-      <w:proofErr w:type="spellStart"/>
-      <w:r>
-        <w:t>RemoteAddress</w:t>
-      </w:r>
-      <w:proofErr w:type="spellEnd"/>
-      <w:r>
-        <w:t xml:space="preserve">  </w:t>
-      </w:r>
-      <w:proofErr w:type="gramStart"/>
-      <w:r>
-        <w:t xml:space="preserve">  :</w:t>
-      </w:r>
-      <w:proofErr w:type="gramEnd"/>
-      <w:r>
-        <w:t xml:space="preserve"> 20.121.19.227</w:t>
+      <w:r>
+        <w:t>RemoteAddress    : 20.121.19.227</w:t>
       </w:r>
     </w:p>
     <w:p>
       <w:pPr>
         <w:spacing w:after="0" w:line="240" w:lineRule="auto"/>
       </w:pPr>
-      <w:proofErr w:type="spellStart"/>
-      <w:r>
-        <w:t>RemotePort</w:t>
-      </w:r>
-      <w:proofErr w:type="spellEnd"/>
-      <w:r>
-        <w:t xml:space="preserve">     </w:t>
-      </w:r>
-      <w:proofErr w:type="gramStart"/>
-      <w:r>
-        <w:t xml:space="preserve">  :</w:t>
-      </w:r>
-      <w:proofErr w:type="gramEnd"/>
-      <w:r>
-        <w:t xml:space="preserve"> 1433</w:t>
+      <w:r>
+        <w:t>RemotePort       : 1433</w:t>
       </w:r>
     </w:p>
     <w:p>
       <w:pPr>
         <w:spacing w:after="0" w:line="240" w:lineRule="auto"/>
       </w:pPr>
-      <w:proofErr w:type="spellStart"/>
-      <w:r>
-        <w:t>InterfaceAlias</w:t>
-      </w:r>
-      <w:proofErr w:type="spellEnd"/>
-      <w:r>
-        <w:t xml:space="preserve"> </w:t>
-      </w:r>
-      <w:proofErr w:type="gramStart"/>
-      <w:r>
-        <w:t xml:space="preserve">  :</w:t>
-      </w:r>
-      <w:proofErr w:type="gramEnd"/>
-      <w:r>
-        <w:t xml:space="preserve"> Wi-Fi</w:t>
+      <w:r>
+        <w:t>InterfaceAlias   : Wi-Fi</w:t>
       </w:r>
     </w:p>
     <w:p>
       <w:pPr>
         <w:spacing w:after="0" w:line="240" w:lineRule="auto"/>
       </w:pPr>
-      <w:proofErr w:type="spellStart"/>
-      <w:r>
-        <w:t>SourceAddress</w:t>
-      </w:r>
-      <w:proofErr w:type="spellEnd"/>
-      <w:r>
-        <w:t xml:space="preserve">  </w:t>
-      </w:r>
-      <w:proofErr w:type="gramStart"/>
-      <w:r>
-        <w:t xml:space="preserve">  :</w:t>
-      </w:r>
-      <w:proofErr w:type="gramEnd"/>
-      <w:r>
-        <w:t xml:space="preserve"> 192.168.86.190</w:t>
+      <w:r>
+        <w:t>SourceAddress    : 192.168.86.190</w:t>
       </w:r>
     </w:p>
     <w:p>
       <w:pPr>
         <w:spacing w:after="0" w:line="240" w:lineRule="auto"/>
       </w:pPr>
-      <w:proofErr w:type="spellStart"/>
-      <w:proofErr w:type="gramStart"/>
-      <w:r>
-        <w:t>TcpTestSucceeded</w:t>
-      </w:r>
-      <w:proofErr w:type="spellEnd"/>
-      <w:r>
-        <w:t xml:space="preserve"> :</w:t>
-      </w:r>
-      <w:proofErr w:type="gramEnd"/>
-      <w:r>
-        <w:t xml:space="preserve"> True</w:t>
+      <w:r>
+        <w:t>TcpTestSucceeded : True</w:t>
       </w:r>
     </w:p>
     <w:p>
@@ -3076,15 +2916,9 @@
           <w:shd w:val="clear" w:color="auto" w:fill="FFFFFF"/>
         </w:rPr>
       </w:pPr>
-      <w:proofErr w:type="spellStart"/>
-      <w:r>
-        <w:t>ServerName</w:t>
-      </w:r>
-      <w:proofErr w:type="spellEnd"/>
-      <w:r>
-        <w:t xml:space="preserve">:  </w:t>
-      </w:r>
-      <w:proofErr w:type="gramStart"/>
+      <w:r>
+        <w:t xml:space="preserve">ServerName:  </w:t>
+      </w:r>
       <w:r>
         <w:rPr>
           <w:rFonts w:ascii="Times New Roman" w:eastAsia="Times New Roman" w:hAnsi="Times New Roman" w:cs="Times New Roman"/>
@@ -3107,16 +2941,7 @@
           <w:sz w:val="24"/>
           <w:szCs w:val="24"/>
         </w:rPr>
-        <w:t xml:space="preserve">  (</w:t>
-      </w:r>
-      <w:proofErr w:type="gramEnd"/>
-      <w:r>
-        <w:rPr>
-          <w:rFonts w:ascii="Times New Roman" w:eastAsia="Times New Roman" w:hAnsi="Times New Roman" w:cs="Times New Roman"/>
-          <w:sz w:val="24"/>
-          <w:szCs w:val="24"/>
-        </w:rPr>
-        <w:t xml:space="preserve">Public IP is: </w:t>
+        <w:t xml:space="preserve">  (Public IP is: </w:t>
       </w:r>
       <w:hyperlink r:id="rId46" w:history="1">
         <w:r>
@@ -3144,15 +2969,7 @@
     </w:p>
     <w:p>
       <w:r>
-        <w:t>Login: Team3</w:t>
-      </w:r>
-      <w:proofErr w:type="gramStart"/>
-      <w:r>
-        <w:t>Admin  (</w:t>
-      </w:r>
-      <w:proofErr w:type="gramEnd"/>
-      <w:r>
-        <w:t>This is an SA Account)</w:t>
+        <w:t>Login: Team3Admin  (This is an SA Account)</w:t>
       </w:r>
     </w:p>
     <w:p>

</xml_diff>

<commit_message>
New Docs and added updated Java2SQL
</commit_message>
<xml_diff>
--- a/Documents/Team3AzureConfiguration.docx
+++ b/Documents/Team3AzureConfiguration.docx
@@ -13,15 +13,7 @@
         <w:t>Azure SQL DB Config</w:t>
       </w:r>
       <w:r>
-        <w:t xml:space="preserve"> </w:t>
-      </w:r>
-      <w:proofErr w:type="gramStart"/>
-      <w:r>
-        <w:t>From</w:t>
-      </w:r>
-      <w:proofErr w:type="gramEnd"/>
-      <w:r>
-        <w:t xml:space="preserve"> Scratch</w:t>
+        <w:t xml:space="preserve"> From Scratch</w:t>
       </w:r>
       <w:r>
         <w:t xml:space="preserve"> (Could restore Pulse)</w:t>
@@ -239,15 +231,7 @@
         </w:numPr>
       </w:pPr>
       <w:r>
-        <w:t xml:space="preserve">Use both SQL and Azure AD Authentication (In </w:t>
-      </w:r>
-      <w:proofErr w:type="gramStart"/>
-      <w:r>
-        <w:t>case  someone</w:t>
-      </w:r>
-      <w:proofErr w:type="gramEnd"/>
-      <w:r>
-        <w:t xml:space="preserve"> doesn’t want to use their Azure)</w:t>
+        <w:t>Use both SQL and Azure AD Authentication (In case  someone doesn’t want to use their Azure)</w:t>
       </w:r>
     </w:p>
     <w:p>
@@ -259,15 +243,7 @@
         </w:numPr>
       </w:pPr>
       <w:r>
-        <w:t xml:space="preserve">Select Set Azure AD Admin </w:t>
-      </w:r>
-      <w:proofErr w:type="gramStart"/>
-      <w:r>
-        <w:t>( I</w:t>
-      </w:r>
-      <w:proofErr w:type="gramEnd"/>
-      <w:r>
-        <w:t xml:space="preserve"> chose my umgc account</w:t>
+        <w:t>Select Set Azure AD Admin ( I chose my umgc account</w:t>
       </w:r>
     </w:p>
     <w:p>
@@ -1402,15 +1378,7 @@
         </w:numPr>
       </w:pPr>
       <w:r>
-        <w:t xml:space="preserve">Wait for Your deployment is complete, </w:t>
-      </w:r>
-      <w:proofErr w:type="gramStart"/>
-      <w:r>
-        <w:t>Click</w:t>
-      </w:r>
-      <w:proofErr w:type="gramEnd"/>
-      <w:r>
-        <w:t xml:space="preserve"> “Go To Resource”</w:t>
+        <w:t>Wait for Your deployment is complete, Click “Go To Resource”</w:t>
       </w:r>
     </w:p>
     <w:p>
@@ -1952,15 +1920,7 @@
         </w:numPr>
       </w:pPr>
       <w:r>
-        <w:t>T3</w:t>
-      </w:r>
-      <w:proofErr w:type="gramStart"/>
-      <w:r>
-        <w:t>Admin!T</w:t>
-      </w:r>
-      <w:proofErr w:type="gramEnd"/>
-      <w:r>
-        <w:t>3Admin!</w:t>
+        <w:t>T3Admin!T3Admin!</w:t>
       </w:r>
     </w:p>
     <w:p>
@@ -2532,15 +2492,7 @@
         </w:numPr>
       </w:pPr>
       <w:r>
-        <w:t xml:space="preserve">Click Go </w:t>
-      </w:r>
-      <w:proofErr w:type="gramStart"/>
-      <w:r>
-        <w:t>To</w:t>
-      </w:r>
-      <w:proofErr w:type="gramEnd"/>
-      <w:r>
-        <w:t xml:space="preserve"> Resource, </w:t>
+        <w:t xml:space="preserve">Click Go To Resource, </w:t>
       </w:r>
       <w:r>
         <w:t>Click on Properties, Copy the Resource ID</w:t>
@@ -2636,7 +2588,7 @@
             <v:path o:extrusionok="f" gradientshapeok="t" o:connecttype="rect"/>
             <o:lock v:ext="edit" aspectratio="t"/>
           </v:shapetype>
-          <v:shape id="_x0000_i1029" type="#_x0000_t75" style="width:53.15pt;height:18.1pt" o:ole="">
+          <v:shape id="_x0000_i1029" type="#_x0000_t75" style="width:53.2pt;height:17.9pt" o:ole="">
             <v:imagedata r:id="rId40" o:title=""/>
           </v:shape>
           <w:control r:id="rId41" w:name="DefaultOcxName" w:shapeid="_x0000_i1029"/>
@@ -2836,15 +2788,7 @@
         <w:spacing w:after="0" w:line="240" w:lineRule="auto"/>
       </w:pPr>
       <w:r>
-        <w:t xml:space="preserve">ComputerName   </w:t>
-      </w:r>
-      <w:proofErr w:type="gramStart"/>
-      <w:r>
-        <w:t xml:space="preserve">  :</w:t>
-      </w:r>
-      <w:proofErr w:type="gramEnd"/>
-      <w:r>
-        <w:t xml:space="preserve"> 20.121.19.227</w:t>
+        <w:t>ComputerName     : 20.121.19.227</w:t>
       </w:r>
     </w:p>
     <w:p>
@@ -2852,15 +2796,7 @@
         <w:spacing w:after="0" w:line="240" w:lineRule="auto"/>
       </w:pPr>
       <w:r>
-        <w:t xml:space="preserve">RemoteAddress  </w:t>
-      </w:r>
-      <w:proofErr w:type="gramStart"/>
-      <w:r>
-        <w:t xml:space="preserve">  :</w:t>
-      </w:r>
-      <w:proofErr w:type="gramEnd"/>
-      <w:r>
-        <w:t xml:space="preserve"> 20.121.19.227</w:t>
+        <w:t>RemoteAddress    : 20.121.19.227</w:t>
       </w:r>
     </w:p>
     <w:p>
@@ -2868,15 +2804,7 @@
         <w:spacing w:after="0" w:line="240" w:lineRule="auto"/>
       </w:pPr>
       <w:r>
-        <w:t xml:space="preserve">RemotePort     </w:t>
-      </w:r>
-      <w:proofErr w:type="gramStart"/>
-      <w:r>
-        <w:t xml:space="preserve">  :</w:t>
-      </w:r>
-      <w:proofErr w:type="gramEnd"/>
-      <w:r>
-        <w:t xml:space="preserve"> 1433</w:t>
+        <w:t>RemotePort       : 1433</w:t>
       </w:r>
     </w:p>
     <w:p>
@@ -2884,15 +2812,7 @@
         <w:spacing w:after="0" w:line="240" w:lineRule="auto"/>
       </w:pPr>
       <w:r>
-        <w:t xml:space="preserve">InterfaceAlias </w:t>
-      </w:r>
-      <w:proofErr w:type="gramStart"/>
-      <w:r>
-        <w:t xml:space="preserve">  :</w:t>
-      </w:r>
-      <w:proofErr w:type="gramEnd"/>
-      <w:r>
-        <w:t xml:space="preserve"> Wi-Fi</w:t>
+        <w:t>InterfaceAlias   : Wi-Fi</w:t>
       </w:r>
     </w:p>
     <w:p>
@@ -2900,28 +2820,15 @@
         <w:spacing w:after="0" w:line="240" w:lineRule="auto"/>
       </w:pPr>
       <w:r>
-        <w:t xml:space="preserve">SourceAddress  </w:t>
-      </w:r>
-      <w:proofErr w:type="gramStart"/>
-      <w:r>
-        <w:t xml:space="preserve">  :</w:t>
-      </w:r>
-      <w:proofErr w:type="gramEnd"/>
-      <w:r>
-        <w:t xml:space="preserve"> 192.168.86.190</w:t>
+        <w:t>SourceAddress    : 192.168.86.190</w:t>
       </w:r>
     </w:p>
     <w:p>
       <w:pPr>
         <w:spacing w:after="0" w:line="240" w:lineRule="auto"/>
       </w:pPr>
-      <w:proofErr w:type="gramStart"/>
-      <w:r>
-        <w:t>TcpTestSucceeded :</w:t>
-      </w:r>
-      <w:proofErr w:type="gramEnd"/>
-      <w:r>
-        <w:t xml:space="preserve"> True</w:t>
+      <w:r>
+        <w:t>TcpTestSucceeded : True</w:t>
       </w:r>
     </w:p>
     <w:p>
@@ -3012,7 +2919,6 @@
       <w:r>
         <w:t xml:space="preserve">ServerName:  </w:t>
       </w:r>
-      <w:proofErr w:type="gramStart"/>
       <w:r>
         <w:rPr>
           <w:rFonts w:ascii="Times New Roman" w:eastAsia="Times New Roman" w:hAnsi="Times New Roman" w:cs="Times New Roman"/>
@@ -3051,16 +2957,7 @@
           <w:sz w:val="24"/>
           <w:szCs w:val="24"/>
         </w:rPr>
-        <w:t xml:space="preserve">  (</w:t>
-      </w:r>
-      <w:proofErr w:type="gramEnd"/>
-      <w:r>
-        <w:rPr>
-          <w:rFonts w:ascii="Times New Roman" w:eastAsia="Times New Roman" w:hAnsi="Times New Roman" w:cs="Times New Roman"/>
-          <w:sz w:val="24"/>
-          <w:szCs w:val="24"/>
-        </w:rPr>
-        <w:t xml:space="preserve">Public IP is: </w:t>
+        <w:t xml:space="preserve">  (Public IP is: </w:t>
       </w:r>
       <w:hyperlink r:id="rId46" w:history="1">
         <w:r>
@@ -3088,15 +2985,7 @@
     </w:p>
     <w:p>
       <w:r>
-        <w:t>Login: Team3</w:t>
-      </w:r>
-      <w:proofErr w:type="gramStart"/>
-      <w:r>
-        <w:t>Admin  (</w:t>
-      </w:r>
-      <w:proofErr w:type="gramEnd"/>
-      <w:r>
-        <w:t>This is an SA Account)</w:t>
+        <w:t>Login: Team3Admin  (This is an SA Account)</w:t>
       </w:r>
     </w:p>
     <w:p>
@@ -3104,15 +2993,7 @@
         <w:spacing w:after="0" w:line="240" w:lineRule="auto"/>
       </w:pPr>
       <w:r>
-        <w:t>T3</w:t>
-      </w:r>
-      <w:proofErr w:type="gramStart"/>
-      <w:r>
-        <w:t>Admin!T</w:t>
-      </w:r>
-      <w:proofErr w:type="gramEnd"/>
-      <w:r>
-        <w:t>3Admin!</w:t>
+        <w:t>1234567890</w:t>
       </w:r>
     </w:p>
     <w:p>

</xml_diff>

<commit_message>
Updated PM Docs, synched Product design into _final.docx
</commit_message>
<xml_diff>
--- a/Documents/Team3AzureConfiguration.docx
+++ b/Documents/Team3AzureConfiguration.docx
@@ -1953,111 +1953,31 @@
       <w:pPr>
         <w:pStyle w:val="ListParagraph"/>
         <w:numPr>
-          <w:ilvl w:val="1"/>
-          <w:numId w:val="3"/>
-        </w:numPr>
-      </w:pPr>
-      <w:r>
-        <w:t>Server Admin:</w:t>
-      </w:r>
-    </w:p>
-    <w:p>
-      <w:pPr>
-        <w:pStyle w:val="ListParagraph"/>
-        <w:numPr>
-          <w:ilvl w:val="2"/>
-          <w:numId w:val="3"/>
-        </w:numPr>
-      </w:pPr>
-      <w:r>
-        <w:t>.\</w:t>
-      </w:r>
-      <w:r>
-        <w:t>Team3Admin</w:t>
-      </w:r>
-    </w:p>
-    <w:p>
-      <w:pPr>
-        <w:pStyle w:val="ListParagraph"/>
-        <w:numPr>
-          <w:ilvl w:val="2"/>
-          <w:numId w:val="3"/>
-        </w:numPr>
-      </w:pPr>
-      <w:r>
-        <w:t>T3</w:t>
-      </w:r>
-      <w:proofErr w:type="gramStart"/>
-      <w:r>
-        <w:t>Admin!T</w:t>
-      </w:r>
-      <w:proofErr w:type="gramEnd"/>
-      <w:r>
-        <w:t>3Admin!</w:t>
-      </w:r>
-    </w:p>
-    <w:p>
-      <w:pPr>
-        <w:pStyle w:val="ListParagraph"/>
-        <w:numPr>
-          <w:ilvl w:val="1"/>
-          <w:numId w:val="3"/>
-        </w:numPr>
-      </w:pPr>
-      <w:r>
-        <w:t>SQL Admin</w:t>
-      </w:r>
-    </w:p>
-    <w:p>
-      <w:pPr>
-        <w:pStyle w:val="ListParagraph"/>
-        <w:numPr>
-          <w:ilvl w:val="2"/>
-          <w:numId w:val="3"/>
-        </w:numPr>
-      </w:pPr>
-      <w:r>
-        <w:t>Team3Admin</w:t>
-      </w:r>
-    </w:p>
-    <w:p>
-      <w:pPr>
-        <w:pStyle w:val="ListParagraph"/>
-        <w:numPr>
-          <w:ilvl w:val="2"/>
-          <w:numId w:val="3"/>
-        </w:numPr>
-      </w:pPr>
-      <w:r>
-        <w:t>1234567890</w:t>
-      </w:r>
-    </w:p>
-    <w:p>
-      <w:pPr>
-        <w:pStyle w:val="Heading2"/>
-      </w:pPr>
-      <w:r>
-        <w:lastRenderedPageBreak/>
-        <w:t>Disks</w:t>
-      </w:r>
-    </w:p>
-    <w:p>
-      <w:pPr>
-        <w:pStyle w:val="ListParagraph"/>
-        <w:numPr>
           <w:ilvl w:val="0"/>
           <w:numId w:val="3"/>
         </w:numPr>
       </w:pPr>
       <w:r>
+        <w:t>Click See all sizes to significantly decrease the monthly cost:</w:t>
+      </w:r>
+    </w:p>
+    <w:p>
+      <w:pPr>
+        <w:pStyle w:val="ListParagraph"/>
+        <w:numPr>
+          <w:ilvl w:val="0"/>
+          <w:numId w:val="3"/>
+        </w:numPr>
+      </w:pPr>
+      <w:r>
         <w:rPr>
           <w:noProof/>
         </w:rPr>
         <w:drawing>
-          <wp:inline distT="0" distB="0" distL="0" distR="0" wp14:anchorId="2059F191" wp14:editId="075148D3">
-            <wp:extent cx="5943600" cy="4067175"/>
-            <wp:effectExtent l="0" t="0" r="0" b="9525"/>
-            <wp:docPr id="27" name="Picture 27"/>
+          <wp:inline distT="0" distB="0" distL="0" distR="0" wp14:anchorId="62968331" wp14:editId="4333D155">
+            <wp:extent cx="5467350" cy="4133850"/>
+            <wp:effectExtent l="0" t="0" r="0" b="0"/>
+            <wp:docPr id="17" name="Picture 17"/>
             <wp:cNvGraphicFramePr>
               <a:graphicFrameLocks xmlns:a="http://schemas.openxmlformats.org/drawingml/2006/main" noChangeAspect="1"/>
             </wp:cNvGraphicFramePr>
@@ -2077,7 +1997,7 @@
                   <pic:spPr>
                     <a:xfrm>
                       <a:off x="0" y="0"/>
-                      <a:ext cx="5943600" cy="4067175"/>
+                      <a:ext cx="5467350" cy="4133850"/>
                     </a:xfrm>
                     <a:prstGeom prst="rect">
                       <a:avLst/>
@@ -2092,11 +2012,122 @@
     </w:p>
     <w:p>
       <w:pPr>
+        <w:pStyle w:val="ListParagraph"/>
+        <w:numPr>
+          <w:ilvl w:val="0"/>
+          <w:numId w:val="3"/>
+        </w:numPr>
+      </w:pPr>
+      <w:r>
+        <w:t xml:space="preserve">DS1_V2 – 1 </w:t>
+      </w:r>
+      <w:proofErr w:type="spellStart"/>
+      <w:r>
+        <w:t>vcpu</w:t>
+      </w:r>
+      <w:proofErr w:type="spellEnd"/>
+      <w:r>
+        <w:t xml:space="preserve">, 3.5 GiB memory (53.29/month) </w:t>
+      </w:r>
+    </w:p>
+    <w:p>
+      <w:pPr>
+        <w:pStyle w:val="ListParagraph"/>
+        <w:numPr>
+          <w:ilvl w:val="1"/>
+          <w:numId w:val="3"/>
+        </w:numPr>
+      </w:pPr>
+      <w:r>
+        <w:t xml:space="preserve">Administrator </w:t>
+      </w:r>
+      <w:proofErr w:type="spellStart"/>
+      <w:r>
+        <w:t>AccountT</w:t>
+      </w:r>
+      <w:proofErr w:type="spellEnd"/>
+      <w:r>
+        <w:t>:</w:t>
+      </w:r>
+    </w:p>
+    <w:p>
+      <w:pPr>
+        <w:pStyle w:val="ListParagraph"/>
+        <w:numPr>
+          <w:ilvl w:val="2"/>
+          <w:numId w:val="3"/>
+        </w:numPr>
+      </w:pPr>
+      <w:r>
+        <w:t>.\</w:t>
+      </w:r>
+      <w:r>
+        <w:t>Team3Admin</w:t>
+      </w:r>
+    </w:p>
+    <w:p>
+      <w:pPr>
+        <w:pStyle w:val="ListParagraph"/>
+        <w:numPr>
+          <w:ilvl w:val="2"/>
+          <w:numId w:val="3"/>
+        </w:numPr>
+      </w:pPr>
+      <w:r>
+        <w:lastRenderedPageBreak/>
+        <w:t>T3</w:t>
+      </w:r>
+      <w:proofErr w:type="gramStart"/>
+      <w:r>
+        <w:t>Admin!T</w:t>
+      </w:r>
+      <w:proofErr w:type="gramEnd"/>
+      <w:r>
+        <w:t>3Admin!</w:t>
+      </w:r>
+    </w:p>
+    <w:p>
+      <w:pPr>
+        <w:pStyle w:val="ListParagraph"/>
+        <w:numPr>
+          <w:ilvl w:val="1"/>
+          <w:numId w:val="3"/>
+        </w:numPr>
+      </w:pPr>
+      <w:r>
+        <w:t>SQL Admin</w:t>
+      </w:r>
+    </w:p>
+    <w:p>
+      <w:pPr>
+        <w:pStyle w:val="ListParagraph"/>
+        <w:numPr>
+          <w:ilvl w:val="2"/>
+          <w:numId w:val="3"/>
+        </w:numPr>
+      </w:pPr>
+      <w:r>
+        <w:t>Team3Admin</w:t>
+      </w:r>
+    </w:p>
+    <w:p>
+      <w:pPr>
+        <w:pStyle w:val="ListParagraph"/>
+        <w:numPr>
+          <w:ilvl w:val="2"/>
+          <w:numId w:val="3"/>
+        </w:numPr>
+      </w:pPr>
+      <w:r>
+        <w:t>1234567890</w:t>
+      </w:r>
+    </w:p>
+    <w:p>
+      <w:pPr>
         <w:pStyle w:val="Heading2"/>
       </w:pPr>
       <w:r>
-        <w:lastRenderedPageBreak/>
-        <w:t>Networking</w:t>
+        <w:t>Disks</w:t>
       </w:r>
     </w:p>
     <w:p>
@@ -2112,10 +2143,10 @@
           <w:noProof/>
         </w:rPr>
         <w:drawing>
-          <wp:inline distT="0" distB="0" distL="0" distR="0" wp14:anchorId="7A1613AA" wp14:editId="4AF7E94D">
-            <wp:extent cx="5943600" cy="4067175"/>
-            <wp:effectExtent l="0" t="0" r="0" b="9525"/>
-            <wp:docPr id="28" name="Picture 28"/>
+          <wp:inline distT="0" distB="0" distL="0" distR="0" wp14:anchorId="411F035A" wp14:editId="53471671">
+            <wp:extent cx="3870716" cy="2424291"/>
+            <wp:effectExtent l="0" t="0" r="0" b="0"/>
+            <wp:docPr id="18" name="Picture 18"/>
             <wp:cNvGraphicFramePr>
               <a:graphicFrameLocks xmlns:a="http://schemas.openxmlformats.org/drawingml/2006/main" noChangeAspect="1"/>
             </wp:cNvGraphicFramePr>
@@ -2135,7 +2166,7 @@
                   <pic:spPr>
                     <a:xfrm>
                       <a:off x="0" y="0"/>
-                      <a:ext cx="5943600" cy="4067175"/>
+                      <a:ext cx="3878532" cy="2429186"/>
                     </a:xfrm>
                     <a:prstGeom prst="rect">
                       <a:avLst/>
@@ -2150,6 +2181,14 @@
     </w:p>
     <w:p>
       <w:pPr>
+        <w:pStyle w:val="Heading2"/>
+      </w:pPr>
+      <w:r>
+        <w:t>Networking</w:t>
+      </w:r>
+    </w:p>
+    <w:p>
+      <w:pPr>
         <w:pStyle w:val="ListParagraph"/>
         <w:numPr>
           <w:ilvl w:val="0"/>
@@ -2157,26 +2196,14 @@
         </w:numPr>
       </w:pPr>
       <w:r>
-        <w:t>Add inbound rule for SQL</w:t>
-      </w:r>
-    </w:p>
-    <w:p>
-      <w:pPr>
-        <w:pStyle w:val="ListParagraph"/>
-        <w:numPr>
-          <w:ilvl w:val="1"/>
-          <w:numId w:val="3"/>
-        </w:numPr>
-      </w:pPr>
-      <w:r>
         <w:rPr>
           <w:noProof/>
         </w:rPr>
         <w:drawing>
-          <wp:inline distT="0" distB="0" distL="0" distR="0" wp14:anchorId="53171583" wp14:editId="0D28038A">
-            <wp:extent cx="5943600" cy="2414905"/>
-            <wp:effectExtent l="0" t="0" r="0" b="4445"/>
-            <wp:docPr id="41" name="Picture 41"/>
+          <wp:inline distT="0" distB="0" distL="0" distR="0" wp14:anchorId="7A1613AA" wp14:editId="4AF7E94D">
+            <wp:extent cx="5943600" cy="4067175"/>
+            <wp:effectExtent l="0" t="0" r="0" b="9525"/>
+            <wp:docPr id="28" name="Picture 28"/>
             <wp:cNvGraphicFramePr>
               <a:graphicFrameLocks xmlns:a="http://schemas.openxmlformats.org/drawingml/2006/main" noChangeAspect="1"/>
             </wp:cNvGraphicFramePr>
@@ -2196,7 +2223,7 @@
                   <pic:spPr>
                     <a:xfrm>
                       <a:off x="0" y="0"/>
-                      <a:ext cx="5943600" cy="2414905"/>
+                      <a:ext cx="5943600" cy="4067175"/>
                     </a:xfrm>
                     <a:prstGeom prst="rect">
                       <a:avLst/>
@@ -2215,7 +2242,7 @@
       </w:pPr>
       <w:r>
         <w:lastRenderedPageBreak/>
-        <w:t>Management</w:t>
+        <w:t>NIC Network security group</w:t>
       </w:r>
     </w:p>
     <w:p>
@@ -2227,14 +2254,29 @@
         </w:numPr>
       </w:pPr>
       <w:r>
+        <w:t>Add inbound rule for SQL</w:t>
+      </w:r>
+      <w:r>
+        <w:t xml:space="preserve"> (Or just a select NONE)</w:t>
+      </w:r>
+    </w:p>
+    <w:p>
+      <w:pPr>
+        <w:pStyle w:val="ListParagraph"/>
+        <w:numPr>
+          <w:ilvl w:val="1"/>
+          <w:numId w:val="3"/>
+        </w:numPr>
+      </w:pPr>
+      <w:r>
         <w:rPr>
           <w:noProof/>
         </w:rPr>
         <w:drawing>
-          <wp:inline distT="0" distB="0" distL="0" distR="0" wp14:anchorId="46E7F0D6" wp14:editId="2DEC8360">
-            <wp:extent cx="5943600" cy="4067175"/>
-            <wp:effectExtent l="0" t="0" r="0" b="9525"/>
-            <wp:docPr id="29" name="Picture 29"/>
+          <wp:inline distT="0" distB="0" distL="0" distR="0" wp14:anchorId="69A0313C" wp14:editId="358A32AD">
+            <wp:extent cx="5943600" cy="6306185"/>
+            <wp:effectExtent l="0" t="0" r="0" b="0"/>
+            <wp:docPr id="31" name="Picture 31"/>
             <wp:cNvGraphicFramePr>
               <a:graphicFrameLocks xmlns:a="http://schemas.openxmlformats.org/drawingml/2006/main" noChangeAspect="1"/>
             </wp:cNvGraphicFramePr>
@@ -2254,7 +2296,7 @@
                   <pic:spPr>
                     <a:xfrm>
                       <a:off x="0" y="0"/>
-                      <a:ext cx="5943600" cy="4067175"/>
+                      <a:ext cx="5943600" cy="6306185"/>
                     </a:xfrm>
                     <a:prstGeom prst="rect">
                       <a:avLst/>
@@ -2273,7 +2315,7 @@
       </w:pPr>
       <w:r>
         <w:lastRenderedPageBreak/>
-        <w:t>Advanced</w:t>
+        <w:t>Management</w:t>
       </w:r>
     </w:p>
     <w:p>
@@ -2289,10 +2331,10 @@
           <w:noProof/>
         </w:rPr>
         <w:drawing>
-          <wp:inline distT="0" distB="0" distL="0" distR="0" wp14:anchorId="418D4FBB" wp14:editId="6AA354BF">
+          <wp:inline distT="0" distB="0" distL="0" distR="0" wp14:anchorId="46E7F0D6" wp14:editId="2DEC8360">
             <wp:extent cx="5943600" cy="4067175"/>
             <wp:effectExtent l="0" t="0" r="0" b="9525"/>
-            <wp:docPr id="30" name="Picture 30"/>
+            <wp:docPr id="29" name="Picture 29"/>
             <wp:cNvGraphicFramePr>
               <a:graphicFrameLocks xmlns:a="http://schemas.openxmlformats.org/drawingml/2006/main" noChangeAspect="1"/>
             </wp:cNvGraphicFramePr>
@@ -2330,15 +2372,14 @@
         <w:pStyle w:val="Heading2"/>
       </w:pPr>
       <w:r>
-        <w:lastRenderedPageBreak/>
-        <w:t>SQL Server Settings</w:t>
-      </w:r>
-    </w:p>
-    <w:p>
-      <w:pPr>
-        <w:pStyle w:val="ListParagraph"/>
-        <w:numPr>
-          <w:ilvl w:val="1"/>
+        <w:t>Advanced</w:t>
+      </w:r>
+    </w:p>
+    <w:p>
+      <w:pPr>
+        <w:pStyle w:val="ListParagraph"/>
+        <w:numPr>
+          <w:ilvl w:val="0"/>
           <w:numId w:val="3"/>
         </w:numPr>
       </w:pPr>
@@ -2347,10 +2388,10 @@
           <w:noProof/>
         </w:rPr>
         <w:drawing>
-          <wp:inline distT="0" distB="0" distL="0" distR="0" wp14:anchorId="354DE11B" wp14:editId="0C92A0E2">
-            <wp:extent cx="5943600" cy="4067175"/>
-            <wp:effectExtent l="0" t="0" r="0" b="9525"/>
-            <wp:docPr id="32" name="Picture 32"/>
+          <wp:inline distT="0" distB="0" distL="0" distR="0" wp14:anchorId="418D4FBB" wp14:editId="0D4EF81A">
+            <wp:extent cx="3551746" cy="2430442"/>
+            <wp:effectExtent l="0" t="0" r="0" b="8255"/>
+            <wp:docPr id="30" name="Picture 30"/>
             <wp:cNvGraphicFramePr>
               <a:graphicFrameLocks xmlns:a="http://schemas.openxmlformats.org/drawingml/2006/main" noChangeAspect="1"/>
             </wp:cNvGraphicFramePr>
@@ -2370,7 +2411,7 @@
                   <pic:spPr>
                     <a:xfrm>
                       <a:off x="0" y="0"/>
-                      <a:ext cx="5943600" cy="4067175"/>
+                      <a:ext cx="3558129" cy="2434810"/>
                     </a:xfrm>
                     <a:prstGeom prst="rect">
                       <a:avLst/>
@@ -2385,14 +2426,11 @@
     </w:p>
     <w:p>
       <w:pPr>
-        <w:pStyle w:val="ListParagraph"/>
-        <w:numPr>
-          <w:ilvl w:val="0"/>
-          <w:numId w:val="3"/>
-        </w:numPr>
-      </w:pPr>
-      <w:r>
-        <w:t>Click Create</w:t>
+        <w:pStyle w:val="Heading2"/>
+      </w:pPr>
+      <w:r>
+        <w:lastRenderedPageBreak/>
+        <w:t>SQL Server Settings</w:t>
       </w:r>
     </w:p>
     <w:p>
@@ -2407,12 +2445,11 @@
         <w:rPr>
           <w:noProof/>
         </w:rPr>
-        <w:lastRenderedPageBreak/>
         <w:drawing>
-          <wp:inline distT="0" distB="0" distL="0" distR="0" wp14:anchorId="62CA92B0" wp14:editId="61CF1D45">
-            <wp:extent cx="5943600" cy="4067175"/>
-            <wp:effectExtent l="0" t="0" r="0" b="9525"/>
-            <wp:docPr id="33" name="Picture 33"/>
+          <wp:inline distT="0" distB="0" distL="0" distR="0" wp14:anchorId="354DE11B" wp14:editId="654CCAD4">
+            <wp:extent cx="3695888" cy="2529077"/>
+            <wp:effectExtent l="0" t="0" r="0" b="5080"/>
+            <wp:docPr id="32" name="Picture 32"/>
             <wp:cNvGraphicFramePr>
               <a:graphicFrameLocks xmlns:a="http://schemas.openxmlformats.org/drawingml/2006/main" noChangeAspect="1"/>
             </wp:cNvGraphicFramePr>
@@ -2432,7 +2469,7 @@
                   <pic:spPr>
                     <a:xfrm>
                       <a:off x="0" y="0"/>
-                      <a:ext cx="5943600" cy="4067175"/>
+                      <a:ext cx="3712310" cy="2540314"/>
                     </a:xfrm>
                     <a:prstGeom prst="rect">
                       <a:avLst/>
@@ -2449,20 +2486,44 @@
       <w:pPr>
         <w:pStyle w:val="ListParagraph"/>
         <w:numPr>
+          <w:ilvl w:val="1"/>
+          <w:numId w:val="3"/>
+        </w:numPr>
+      </w:pPr>
+      <w:r>
+        <w:t>Team3Admin</w:t>
+      </w:r>
+    </w:p>
+    <w:p>
+      <w:pPr>
+        <w:pStyle w:val="ListParagraph"/>
+        <w:numPr>
+          <w:ilvl w:val="1"/>
+          <w:numId w:val="3"/>
+        </w:numPr>
+      </w:pPr>
+      <w:r>
+        <w:t>T3</w:t>
+      </w:r>
+      <w:proofErr w:type="gramStart"/>
+      <w:r>
+        <w:t>Admin!T</w:t>
+      </w:r>
+      <w:proofErr w:type="gramEnd"/>
+      <w:r>
+        <w:t>3Admin!</w:t>
+      </w:r>
+    </w:p>
+    <w:p>
+      <w:pPr>
+        <w:pStyle w:val="ListParagraph"/>
+        <w:numPr>
           <w:ilvl w:val="0"/>
           <w:numId w:val="3"/>
         </w:numPr>
       </w:pPr>
       <w:r>
-        <w:t xml:space="preserve">Wait for Deployment is in </w:t>
-      </w:r>
-      <w:proofErr w:type="spellStart"/>
-      <w:r>
-        <w:t>progess</w:t>
-      </w:r>
-      <w:proofErr w:type="spellEnd"/>
-      <w:r>
-        <w:t xml:space="preserve"> to finish:</w:t>
+        <w:t>Click Create</w:t>
       </w:r>
     </w:p>
     <w:p>
@@ -2478,10 +2539,10 @@
           <w:noProof/>
         </w:rPr>
         <w:drawing>
-          <wp:inline distT="0" distB="0" distL="0" distR="0" wp14:anchorId="2E7FD73E" wp14:editId="371862D9">
-            <wp:extent cx="4428522" cy="3030415"/>
-            <wp:effectExtent l="0" t="0" r="0" b="0"/>
-            <wp:docPr id="34" name="Picture 34"/>
+          <wp:inline distT="0" distB="0" distL="0" distR="0" wp14:anchorId="62CA92B0" wp14:editId="61CF1D45">
+            <wp:extent cx="5943600" cy="4067175"/>
+            <wp:effectExtent l="0" t="0" r="0" b="9525"/>
+            <wp:docPr id="33" name="Picture 33"/>
             <wp:cNvGraphicFramePr>
               <a:graphicFrameLocks xmlns:a="http://schemas.openxmlformats.org/drawingml/2006/main" noChangeAspect="1"/>
             </wp:cNvGraphicFramePr>
@@ -2501,7 +2562,7 @@
                   <pic:spPr>
                     <a:xfrm>
                       <a:off x="0" y="0"/>
-                      <a:ext cx="4430964" cy="3032086"/>
+                      <a:ext cx="5943600" cy="4067175"/>
                     </a:xfrm>
                     <a:prstGeom prst="rect">
                       <a:avLst/>
@@ -2518,6 +2579,26 @@
       <w:pPr>
         <w:pStyle w:val="ListParagraph"/>
         <w:numPr>
+          <w:ilvl w:val="0"/>
+          <w:numId w:val="3"/>
+        </w:numPr>
+      </w:pPr>
+      <w:r>
+        <w:t xml:space="preserve">Wait for Deployment is in </w:t>
+      </w:r>
+      <w:proofErr w:type="spellStart"/>
+      <w:r>
+        <w:t>progess</w:t>
+      </w:r>
+      <w:proofErr w:type="spellEnd"/>
+      <w:r>
+        <w:t xml:space="preserve"> to finish:</w:t>
+      </w:r>
+    </w:p>
+    <w:p>
+      <w:pPr>
+        <w:pStyle w:val="ListParagraph"/>
+        <w:numPr>
           <w:ilvl w:val="1"/>
           <w:numId w:val="3"/>
         </w:numPr>
@@ -2528,10 +2609,10 @@
         </w:rPr>
         <w:lastRenderedPageBreak/>
         <w:drawing>
-          <wp:inline distT="0" distB="0" distL="0" distR="0" wp14:anchorId="1713CC20" wp14:editId="58F1B492">
-            <wp:extent cx="5040923" cy="3633127"/>
-            <wp:effectExtent l="0" t="0" r="7620" b="5715"/>
-            <wp:docPr id="35" name="Picture 35"/>
+          <wp:inline distT="0" distB="0" distL="0" distR="0" wp14:anchorId="2E7FD73E" wp14:editId="371862D9">
+            <wp:extent cx="4428522" cy="3030415"/>
+            <wp:effectExtent l="0" t="0" r="0" b="0"/>
+            <wp:docPr id="34" name="Picture 34"/>
             <wp:cNvGraphicFramePr>
               <a:graphicFrameLocks xmlns:a="http://schemas.openxmlformats.org/drawingml/2006/main" noChangeAspect="1"/>
             </wp:cNvGraphicFramePr>
@@ -2551,6 +2632,55 @@
                   <pic:spPr>
                     <a:xfrm>
                       <a:off x="0" y="0"/>
+                      <a:ext cx="4430964" cy="3032086"/>
+                    </a:xfrm>
+                    <a:prstGeom prst="rect">
+                      <a:avLst/>
+                    </a:prstGeom>
+                  </pic:spPr>
+                </pic:pic>
+              </a:graphicData>
+            </a:graphic>
+          </wp:inline>
+        </w:drawing>
+      </w:r>
+    </w:p>
+    <w:p>
+      <w:pPr>
+        <w:pStyle w:val="ListParagraph"/>
+        <w:numPr>
+          <w:ilvl w:val="1"/>
+          <w:numId w:val="3"/>
+        </w:numPr>
+      </w:pPr>
+      <w:r>
+        <w:rPr>
+          <w:noProof/>
+        </w:rPr>
+        <w:drawing>
+          <wp:inline distT="0" distB="0" distL="0" distR="0" wp14:anchorId="1713CC20" wp14:editId="58F1B492">
+            <wp:extent cx="5040923" cy="3633127"/>
+            <wp:effectExtent l="0" t="0" r="7620" b="5715"/>
+            <wp:docPr id="35" name="Picture 35"/>
+            <wp:cNvGraphicFramePr>
+              <a:graphicFrameLocks xmlns:a="http://schemas.openxmlformats.org/drawingml/2006/main" noChangeAspect="1"/>
+            </wp:cNvGraphicFramePr>
+            <a:graphic xmlns:a="http://schemas.openxmlformats.org/drawingml/2006/main">
+              <a:graphicData uri="http://schemas.openxmlformats.org/drawingml/2006/picture">
+                <pic:pic xmlns:pic="http://schemas.openxmlformats.org/drawingml/2006/picture">
+                  <pic:nvPicPr>
+                    <pic:cNvPr id="1" name=""/>
+                    <pic:cNvPicPr/>
+                  </pic:nvPicPr>
+                  <pic:blipFill>
+                    <a:blip r:embed="rId39"/>
+                    <a:stretch>
+                      <a:fillRect/>
+                    </a:stretch>
+                  </pic:blipFill>
+                  <pic:spPr>
+                    <a:xfrm>
+                      <a:off x="0" y="0"/>
                       <a:ext cx="5045531" cy="3636448"/>
                     </a:xfrm>
                     <a:prstGeom prst="rect">
@@ -2599,6 +2729,7 @@
         <w:rPr>
           <w:noProof/>
         </w:rPr>
+        <w:lastRenderedPageBreak/>
         <w:drawing>
           <wp:inline distT="0" distB="0" distL="0" distR="0" wp14:anchorId="5B7B98BA" wp14:editId="1D64FDF9">
             <wp:extent cx="5943600" cy="3089910"/>
@@ -2615,7 +2746,7 @@
                     <pic:cNvPicPr/>
                   </pic:nvPicPr>
                   <pic:blipFill>
-                    <a:blip r:embed="rId39"/>
+                    <a:blip r:embed="rId40"/>
                     <a:stretch>
                       <a:fillRect/>
                     </a:stretch>
@@ -2677,10 +2808,10 @@
             <v:path o:extrusionok="f" gradientshapeok="t" o:connecttype="rect"/>
             <o:lock v:ext="edit" aspectratio="t"/>
           </v:shapetype>
-          <v:shape id="_x0000_i1029" type="#_x0000_t75" style="width:53.05pt;height:18.3pt" o:ole="">
-            <v:imagedata r:id="rId40" o:title=""/>
+          <v:shape id="_x0000_i1029" type="#_x0000_t75" style="width:53.4pt;height:18.05pt" o:ole="">
+            <v:imagedata r:id="rId41" o:title=""/>
           </v:shape>
-          <w:control r:id="rId41" w:name="DefaultOcxName" w:shapeid="_x0000_i1029"/>
+          <w:control r:id="rId42" w:name="DefaultOcxName" w:shapeid="_x0000_i1029"/>
         </w:object>
       </w:r>
     </w:p>
@@ -2696,7 +2827,6 @@
         <w:rPr>
           <w:noProof/>
         </w:rPr>
-        <w:lastRenderedPageBreak/>
         <w:drawing>
           <wp:inline distT="0" distB="0" distL="0" distR="0" wp14:anchorId="2D60C1E9" wp14:editId="7A82F2C3">
             <wp:extent cx="5943600" cy="2414905"/>
@@ -2713,7 +2843,7 @@
                     <pic:cNvPicPr/>
                   </pic:nvPicPr>
                   <pic:blipFill>
-                    <a:blip r:embed="rId42"/>
+                    <a:blip r:embed="rId43"/>
                     <a:stretch>
                       <a:fillRect/>
                     </a:stretch>
@@ -2788,7 +2918,7 @@
           <w:shd w:val="clear" w:color="auto" w:fill="FFFFFF"/>
         </w:rPr>
       </w:pPr>
-      <w:hyperlink r:id="rId43" w:history="1">
+      <w:hyperlink r:id="rId44" w:history="1">
         <w:r>
           <w:rPr>
             <w:rStyle w:val="Hyperlink"/>
@@ -2805,7 +2935,7 @@
       </w:hyperlink>
     </w:p>
     <w:p>
-      <w:hyperlink r:id="rId44" w:history="1">
+      <w:hyperlink r:id="rId45" w:history="1">
         <w:r>
           <w:rPr>
             <w:rStyle w:val="Hyperlink"/>
@@ -2843,7 +2973,7 @@
                     <pic:cNvPicPr/>
                   </pic:nvPicPr>
                   <pic:blipFill>
-                    <a:blip r:embed="rId32"/>
+                    <a:blip r:embed="rId46"/>
                     <a:stretch>
                       <a:fillRect/>
                     </a:stretch>
@@ -3055,7 +3185,7 @@
                     <pic:cNvPicPr/>
                   </pic:nvPicPr>
                   <pic:blipFill>
-                    <a:blip r:embed="rId45"/>
+                    <a:blip r:embed="rId47"/>
                     <a:stretch>
                       <a:fillRect/>
                     </a:stretch>
@@ -3091,8 +3221,27 @@
           <w:sz w:val="24"/>
           <w:szCs w:val="24"/>
         </w:rPr>
-        <w:t>Server name: Cmsc495team03.eastus.cloudapp.azure.com</w:t>
-      </w:r>
+        <w:lastRenderedPageBreak/>
+        <w:t xml:space="preserve">Server name: </w:t>
+      </w:r>
+      <w:bookmarkStart w:id="0" w:name="_Hlk90290862"/>
+      <w:r>
+        <w:rPr>
+          <w:rFonts w:ascii="Times New Roman" w:eastAsia="Times New Roman" w:hAnsi="Times New Roman" w:cs="Times New Roman"/>
+          <w:sz w:val="24"/>
+          <w:szCs w:val="24"/>
+        </w:rPr>
+        <w:t>cmsc495team03final</w:t>
+      </w:r>
+      <w:r>
+        <w:rPr>
+          <w:rFonts w:ascii="Times New Roman" w:eastAsia="Times New Roman" w:hAnsi="Times New Roman" w:cs="Times New Roman"/>
+          <w:sz w:val="24"/>
+          <w:szCs w:val="24"/>
+        </w:rPr>
+        <w:t>.eastus.cloudapp.azure.com</w:t>
+      </w:r>
+      <w:bookmarkEnd w:id="0"/>
     </w:p>
     <w:p>
       <w:pPr>

</xml_diff>